<commit_message>
Update to IP02 SRS Outline
</commit_message>
<xml_diff>
--- a/Submission-02/IP02 outline document - Samantha Hipple.docx
+++ b/Submission-02/IP02 outline document - Samantha Hipple.docx
@@ -8,6 +8,30 @@
           <v:rect id="_x0000_i1025" style="width:0;height:1.5pt" o:hralign="center" o:hrstd="t" o:hr="t" fillcolor="gray" stroked="f"/>
         </w:pict>
       </w:r>
+    </w:p>
+    <w:p>
+      <w:pPr>
+        <w:pStyle w:val="Title"/>
+        <w:rPr>
+          <w:rStyle w:val="Emphasis"/>
+          <w:iCs w:val="0"/>
+          <w:sz w:val="40"/>
+          <w:szCs w:val="40"/>
+          <w:lang w:val="en-US"/>
+        </w:rPr>
+      </w:pPr>
+    </w:p>
+    <w:p>
+      <w:pPr>
+        <w:pStyle w:val="Title"/>
+        <w:rPr>
+          <w:rStyle w:val="Emphasis"/>
+          <w:iCs w:val="0"/>
+          <w:sz w:val="40"/>
+          <w:szCs w:val="40"/>
+          <w:lang w:val="en-US"/>
+        </w:rPr>
+      </w:pPr>
     </w:p>
     <w:p>
       <w:pPr>
@@ -101,26 +125,15 @@
         </w:rPr>
         <w:t>Software Requirements Specification</w:t>
       </w:r>
-    </w:p>
-    <w:p>
-      <w:pPr>
-        <w:jc w:val="center"/>
+      <w:r>
         <w:rPr>
           <w:rStyle w:val="Emphasis"/>
           <w:b/>
           <w:sz w:val="52"/>
           <w:szCs w:val="52"/>
-          <w:lang w:val="en-IN"/>
-        </w:rPr>
-      </w:pPr>
-      <w:r>
-        <w:rPr>
-          <w:rStyle w:val="Emphasis"/>
-          <w:b/>
-          <w:sz w:val="52"/>
-          <w:szCs w:val="52"/>
-        </w:rPr>
-        <w:t>(SRS) Document</w:t>
+          <w:lang w:val="en-US"/>
+        </w:rPr>
+        <w:t>s</w:t>
       </w:r>
     </w:p>
     <w:p>
@@ -139,182 +152,297 @@
       <w:pPr>
         <w:jc w:val="center"/>
         <w:rPr>
-          <w:b/>
-          <w:sz w:val="36"/>
-          <w:szCs w:val="36"/>
-          <w:lang w:val="en-US"/>
-        </w:rPr>
-      </w:pPr>
-      <w:r>
-        <w:rPr>
-          <w:b/>
-          <w:sz w:val="36"/>
-          <w:szCs w:val="36"/>
-          <w:lang w:val="en-US"/>
-        </w:rPr>
-        <w:t>IP02: My Window’s Form Calculator</w:t>
-      </w:r>
-    </w:p>
-    <w:p>
-      <w:pPr>
-        <w:jc w:val="center"/>
-        <w:rPr>
-          <w:b/>
-          <w:sz w:val="36"/>
-          <w:szCs w:val="36"/>
-          <w:lang w:val="en-IN"/>
-        </w:rPr>
-      </w:pPr>
-    </w:p>
-    <w:p>
-      <w:pPr>
-        <w:jc w:val="center"/>
-        <w:rPr>
-          <w:b/>
-          <w:sz w:val="36"/>
-          <w:szCs w:val="36"/>
-          <w:lang w:val="en-US"/>
-        </w:rPr>
-      </w:pPr>
-      <w:r>
-        <w:rPr>
-          <w:b/>
-          <w:sz w:val="36"/>
-          <w:szCs w:val="36"/>
-          <w:lang w:val="en-US"/>
-        </w:rPr>
-        <w:t>August 08, 2021</w:t>
-      </w:r>
-    </w:p>
-    <w:p>
-      <w:pPr>
-        <w:jc w:val="center"/>
-        <w:rPr>
-          <w:b/>
-          <w:sz w:val="36"/>
-          <w:szCs w:val="36"/>
-          <w:lang w:val="en-IN"/>
-        </w:rPr>
-      </w:pPr>
-    </w:p>
-    <w:p>
-      <w:pPr>
-        <w:jc w:val="center"/>
-        <w:rPr>
-          <w:b/>
-          <w:sz w:val="36"/>
-          <w:szCs w:val="36"/>
-          <w:lang w:val="en-US"/>
-        </w:rPr>
-      </w:pPr>
-      <w:r>
-        <w:rPr>
-          <w:b/>
-          <w:sz w:val="36"/>
-          <w:szCs w:val="36"/>
-        </w:rPr>
-        <w:t>Version</w:t>
-      </w:r>
-      <w:r>
-        <w:rPr>
-          <w:b/>
-          <w:sz w:val="36"/>
-          <w:szCs w:val="36"/>
-          <w:lang w:val="en-US"/>
-        </w:rPr>
-        <w:t xml:space="preserve"> 1</w:t>
-      </w:r>
-    </w:p>
-    <w:p>
-      <w:pPr>
-        <w:jc w:val="center"/>
-        <w:rPr>
-          <w:b/>
-          <w:sz w:val="36"/>
-          <w:szCs w:val="36"/>
-          <w:lang w:val="en-IN"/>
-        </w:rPr>
-      </w:pPr>
-    </w:p>
-    <w:p>
-      <w:pPr>
-        <w:jc w:val="center"/>
-        <w:rPr>
-          <w:b/>
-          <w:sz w:val="36"/>
-          <w:szCs w:val="36"/>
-          <w:lang w:val="en-US"/>
-        </w:rPr>
-      </w:pPr>
-      <w:r>
-        <w:rPr>
-          <w:b/>
-          <w:sz w:val="36"/>
-          <w:szCs w:val="36"/>
-          <w:lang w:val="en-US"/>
-        </w:rPr>
-        <w:t>Samantha Hipple</w:t>
-      </w:r>
-    </w:p>
-    <w:p>
-      <w:pPr>
-        <w:jc w:val="center"/>
-        <w:rPr>
-          <w:b/>
-          <w:sz w:val="36"/>
-          <w:szCs w:val="36"/>
-          <w:lang w:val="en-US"/>
-        </w:rPr>
-      </w:pPr>
-      <w:r>
-        <w:rPr>
-          <w:b/>
-          <w:sz w:val="36"/>
-          <w:szCs w:val="36"/>
-          <w:lang w:val="en-US"/>
-        </w:rPr>
-        <w:t>City University of Seattle</w:t>
-      </w:r>
-    </w:p>
-    <w:p>
-      <w:pPr>
-        <w:jc w:val="center"/>
-        <w:rPr>
-          <w:b/>
-          <w:sz w:val="36"/>
-          <w:szCs w:val="36"/>
-          <w:lang w:val="en-US"/>
-        </w:rPr>
-      </w:pPr>
-      <w:r>
-        <w:rPr>
-          <w:b/>
-          <w:sz w:val="36"/>
-          <w:szCs w:val="36"/>
-          <w:lang w:val="en-US"/>
-        </w:rPr>
-        <w:t>MSCS Program</w:t>
-      </w:r>
-    </w:p>
-    <w:p>
-      <w:pPr>
-        <w:rPr>
-          <w:b/>
-          <w:sz w:val="36"/>
-          <w:szCs w:val="36"/>
-          <w:lang w:val="en-IN"/>
-        </w:rPr>
-      </w:pPr>
-    </w:p>
-    <w:p>
-      <w:pPr>
-        <w:jc w:val="center"/>
-        <w:rPr>
           <w:rStyle w:val="Emphasis"/>
           <w:b/>
           <w:sz w:val="36"/>
           <w:szCs w:val="36"/>
           <w:lang w:val="en-IN"/>
+        </w:rPr>
+      </w:pPr>
+    </w:p>
+    <w:p>
+      <w:pPr>
+        <w:jc w:val="center"/>
+        <w:rPr>
+          <w:b/>
+          <w:sz w:val="36"/>
+          <w:szCs w:val="36"/>
+          <w:lang w:val="en-US"/>
+        </w:rPr>
+      </w:pPr>
+      <w:r>
+        <w:rPr>
+          <w:b/>
+          <w:sz w:val="36"/>
+          <w:szCs w:val="36"/>
+          <w:lang w:val="en-US"/>
+        </w:rPr>
+        <w:t>IP02: My</w:t>
+      </w:r>
+      <w:r>
+        <w:rPr>
+          <w:b/>
+          <w:sz w:val="36"/>
+          <w:szCs w:val="36"/>
+          <w:lang w:val="en-US"/>
+        </w:rPr>
+        <w:t>SimpleCalculator</w:t>
+      </w:r>
+    </w:p>
+    <w:p>
+      <w:pPr>
+        <w:jc w:val="center"/>
+        <w:rPr>
+          <w:b/>
+          <w:sz w:val="36"/>
+          <w:szCs w:val="36"/>
+          <w:lang w:val="en-US"/>
+        </w:rPr>
+      </w:pPr>
+      <w:r>
+        <w:rPr>
+          <w:b/>
+          <w:sz w:val="36"/>
+          <w:szCs w:val="36"/>
+          <w:lang w:val="en-US"/>
+        </w:rPr>
+        <w:t>August 08, 2021</w:t>
+      </w:r>
+    </w:p>
+    <w:p>
+      <w:pPr>
+        <w:jc w:val="center"/>
+        <w:rPr>
+          <w:b/>
+          <w:sz w:val="36"/>
+          <w:szCs w:val="36"/>
+          <w:lang w:val="en-US"/>
+        </w:rPr>
+      </w:pPr>
+      <w:r>
+        <w:rPr>
+          <w:b/>
+          <w:sz w:val="36"/>
+          <w:szCs w:val="36"/>
+        </w:rPr>
+        <w:t>Version</w:t>
+      </w:r>
+      <w:r>
+        <w:rPr>
+          <w:b/>
+          <w:sz w:val="36"/>
+          <w:szCs w:val="36"/>
+          <w:lang w:val="en-US"/>
+        </w:rPr>
+        <w:t xml:space="preserve"> 1</w:t>
+      </w:r>
+    </w:p>
+    <w:p>
+      <w:pPr>
+        <w:jc w:val="center"/>
+        <w:rPr>
+          <w:b/>
+          <w:sz w:val="36"/>
+          <w:szCs w:val="36"/>
+          <w:lang w:val="en-IN"/>
+        </w:rPr>
+      </w:pPr>
+    </w:p>
+    <w:p>
+      <w:pPr>
+        <w:jc w:val="center"/>
+        <w:rPr>
+          <w:b/>
+          <w:sz w:val="36"/>
+          <w:szCs w:val="36"/>
+          <w:lang w:val="en-IN"/>
+        </w:rPr>
+      </w:pPr>
+    </w:p>
+    <w:p>
+      <w:pPr>
+        <w:jc w:val="center"/>
+        <w:rPr>
+          <w:b/>
+          <w:sz w:val="36"/>
+          <w:szCs w:val="36"/>
+          <w:lang w:val="en-US"/>
+        </w:rPr>
+      </w:pPr>
+      <w:r>
+        <w:rPr>
+          <w:b/>
+          <w:sz w:val="36"/>
+          <w:szCs w:val="36"/>
+          <w:lang w:val="en-US"/>
+        </w:rPr>
+        <w:t>Samantha Hipple</w:t>
+      </w:r>
+    </w:p>
+    <w:p>
+      <w:pPr>
+        <w:jc w:val="center"/>
+        <w:rPr>
+          <w:b/>
+          <w:sz w:val="36"/>
+          <w:szCs w:val="36"/>
+          <w:lang w:val="en-US"/>
+        </w:rPr>
+      </w:pPr>
+      <w:r>
+        <w:rPr>
+          <w:b/>
+          <w:sz w:val="36"/>
+          <w:szCs w:val="36"/>
+          <w:lang w:val="en-US"/>
+        </w:rPr>
+        <w:t>City University of Seattle</w:t>
+      </w:r>
+    </w:p>
+    <w:p>
+      <w:pPr>
+        <w:jc w:val="center"/>
+        <w:rPr>
+          <w:b/>
+          <w:sz w:val="36"/>
+          <w:szCs w:val="36"/>
+          <w:lang w:val="en-US"/>
+        </w:rPr>
+      </w:pPr>
+      <w:r>
+        <w:rPr>
+          <w:b/>
+          <w:sz w:val="36"/>
+          <w:szCs w:val="36"/>
+          <w:lang w:val="en-US"/>
+        </w:rPr>
+        <w:t>MSCS Program</w:t>
+      </w:r>
+    </w:p>
+    <w:p>
+      <w:pPr>
+        <w:rPr>
+          <w:b/>
+          <w:sz w:val="36"/>
+          <w:szCs w:val="36"/>
+          <w:lang w:val="en-IN"/>
+        </w:rPr>
+      </w:pPr>
+    </w:p>
+    <w:p>
+      <w:pPr>
+        <w:jc w:val="center"/>
+        <w:rPr>
+          <w:rStyle w:val="Emphasis"/>
+          <w:b/>
+          <w:sz w:val="36"/>
+          <w:szCs w:val="36"/>
+          <w:lang w:val="en-IN"/>
+        </w:rPr>
+      </w:pPr>
+    </w:p>
+    <w:p>
+      <w:pPr>
+        <w:jc w:val="center"/>
+        <w:rPr>
+          <w:rStyle w:val="Emphasis"/>
+          <w:b/>
+          <w:sz w:val="36"/>
+          <w:szCs w:val="36"/>
+          <w:lang w:val="en-IN"/>
+        </w:rPr>
+      </w:pPr>
+    </w:p>
+    <w:p>
+      <w:pPr>
+        <w:jc w:val="center"/>
+        <w:rPr>
+          <w:rStyle w:val="Emphasis"/>
+          <w:b/>
+          <w:sz w:val="36"/>
+          <w:szCs w:val="36"/>
+          <w:lang w:val="en-IN"/>
+        </w:rPr>
+      </w:pPr>
+    </w:p>
+    <w:p>
+      <w:pPr>
+        <w:jc w:val="center"/>
+        <w:rPr>
+          <w:rStyle w:val="Emphasis"/>
+          <w:b/>
+          <w:sz w:val="36"/>
+          <w:szCs w:val="36"/>
+          <w:lang w:val="en-IN"/>
+        </w:rPr>
+      </w:pPr>
+    </w:p>
+    <w:p>
+      <w:pPr>
+        <w:jc w:val="center"/>
+        <w:rPr>
+          <w:rStyle w:val="Emphasis"/>
+          <w:b/>
+          <w:sz w:val="36"/>
+          <w:szCs w:val="36"/>
+          <w:lang w:val="en-IN"/>
+        </w:rPr>
+      </w:pPr>
+    </w:p>
+    <w:p>
+      <w:pPr>
+        <w:jc w:val="center"/>
+        <w:rPr>
+          <w:rStyle w:val="Emphasis"/>
+          <w:b/>
+          <w:sz w:val="36"/>
+          <w:szCs w:val="36"/>
+          <w:lang w:val="en-IN"/>
+        </w:rPr>
+      </w:pPr>
+    </w:p>
+    <w:p>
+      <w:pPr>
+        <w:jc w:val="center"/>
+        <w:rPr>
+          <w:rStyle w:val="Emphasis"/>
+          <w:lang w:val="en-US"/>
+        </w:rPr>
+      </w:pPr>
+    </w:p>
+    <w:p>
+      <w:pPr>
+        <w:jc w:val="center"/>
+        <w:rPr>
+          <w:rStyle w:val="Emphasis"/>
+          <w:lang w:val="en-US"/>
+        </w:rPr>
+      </w:pPr>
+    </w:p>
+    <w:p>
+      <w:pPr>
+        <w:jc w:val="center"/>
+        <w:rPr>
+          <w:rStyle w:val="Emphasis"/>
+          <w:lang w:val="en-US"/>
+        </w:rPr>
+      </w:pPr>
+    </w:p>
+    <w:p>
+      <w:pPr>
+        <w:jc w:val="center"/>
+        <w:rPr>
+          <w:rStyle w:val="Emphasis"/>
+          <w:lang w:val="en-US"/>
+        </w:rPr>
+      </w:pPr>
+    </w:p>
+    <w:p>
+      <w:pPr>
+        <w:jc w:val="center"/>
+        <w:rPr>
+          <w:rStyle w:val="Emphasis"/>
+          <w:lang w:val="en-US"/>
         </w:rPr>
       </w:pPr>
     </w:p>
@@ -514,6 +642,9 @@
               <w:pStyle w:val="Table-Text"/>
               <w:suppressAutoHyphens/>
             </w:pPr>
+            <w:r>
+              <w:t>1</w:t>
+            </w:r>
           </w:p>
         </w:tc>
         <w:tc>
@@ -524,6 +655,9 @@
             <w:pPr>
               <w:pStyle w:val="Table-Text"/>
             </w:pPr>
+            <w:r>
+              <w:t>Samantha Hipple</w:t>
+            </w:r>
           </w:p>
         </w:tc>
         <w:tc>
@@ -534,6 +668,9 @@
             <w:pPr>
               <w:pStyle w:val="Table-Text"/>
             </w:pPr>
+            <w:r>
+              <w:t>Initial SRS for MySimpleCalculator</w:t>
+            </w:r>
           </w:p>
           <w:p>
             <w:pPr>
@@ -550,6 +687,9 @@
               <w:pStyle w:val="Table-Text"/>
               <w:jc w:val="center"/>
             </w:pPr>
+            <w:r>
+              <w:t>08/25/2021</w:t>
+            </w:r>
           </w:p>
         </w:tc>
       </w:tr>
@@ -2116,13 +2256,22 @@
     </w:p>
     <w:p>
       <w:pPr>
-        <w:pStyle w:val="ListParagraph"/>
         <w:spacing w:after="200" w:line="276" w:lineRule="auto"/>
-        <w:ind w:left="360"/>
         <w:rPr>
           <w:b/>
-        </w:rPr>
-      </w:pPr>
+          <w:i/>
+          <w:iCs/>
+        </w:rPr>
+      </w:pPr>
+      <w:r>
+        <w:rPr>
+          <w:bCs/>
+          <w:i/>
+          <w:iCs/>
+          <w:lang w:val="en-US"/>
+        </w:rPr>
+        <w:t xml:space="preserve">MySimpleCalculator is a Window’s application designed to be used during examinations for single-step calculation assistance in order to prevent the use of user-programmable/Wi-Fi-capable calculators that exist today. </w:t>
+      </w:r>
     </w:p>
     <w:p>
       <w:pPr>
@@ -2148,15 +2297,22 @@
     </w:p>
     <w:p>
       <w:pPr>
-        <w:pStyle w:val="ListParagraph"/>
         <w:spacing w:after="200" w:line="276" w:lineRule="auto"/>
-        <w:ind w:left="360"/>
-        <w:rPr>
-          <w:b/>
-        </w:rPr>
-      </w:pPr>
-      <w:r>
-        <w:t xml:space="preserve">  </w:t>
+        <w:rPr>
+          <w:bCs/>
+          <w:i/>
+          <w:iCs/>
+          <w:lang w:val="en-US"/>
+        </w:rPr>
+      </w:pPr>
+      <w:r>
+        <w:rPr>
+          <w:bCs/>
+          <w:i/>
+          <w:iCs/>
+          <w:lang w:val="en-US"/>
+        </w:rPr>
+        <w:t xml:space="preserve">Author input is typed in italics below the various section descriptions of this document. </w:t>
       </w:r>
     </w:p>
     <w:p>
@@ -2184,8 +2340,79 @@
     <w:p>
       <w:pPr>
         <w:pStyle w:val="ListParagraph"/>
-        <w:spacing w:after="200" w:line="276" w:lineRule="auto"/>
-        <w:ind w:left="360"/>
+        <w:rPr>
+          <w:b/>
+        </w:rPr>
+      </w:pPr>
+    </w:p>
+    <w:p>
+      <w:pPr>
+        <w:rPr>
+          <w:bCs/>
+          <w:i/>
+          <w:iCs/>
+          <w:lang w:val="en-US"/>
+        </w:rPr>
+      </w:pPr>
+      <w:r>
+        <w:rPr>
+          <w:bCs/>
+          <w:i/>
+          <w:iCs/>
+          <w:lang w:val="en-US"/>
+        </w:rPr>
+        <w:t xml:space="preserve">Developers: </w:t>
+      </w:r>
+      <w:r>
+        <w:rPr>
+          <w:bCs/>
+          <w:i/>
+          <w:iCs/>
+          <w:lang w:val="en-US"/>
+        </w:rPr>
+        <w:t>swiseWHAT</w:t>
+      </w:r>
+    </w:p>
+    <w:p>
+      <w:pPr>
+        <w:rPr>
+          <w:bCs/>
+          <w:i/>
+          <w:iCs/>
+          <w:lang w:val="en-US"/>
+        </w:rPr>
+      </w:pPr>
+      <w:r>
+        <w:rPr>
+          <w:bCs/>
+          <w:i/>
+          <w:iCs/>
+          <w:lang w:val="en-US"/>
+        </w:rPr>
+        <w:t>Project Managers: Hipples</w:t>
+      </w:r>
+    </w:p>
+    <w:p>
+      <w:pPr>
+        <w:rPr>
+          <w:bCs/>
+          <w:i/>
+          <w:iCs/>
+          <w:lang w:val="en-US"/>
+        </w:rPr>
+      </w:pPr>
+      <w:r>
+        <w:rPr>
+          <w:bCs/>
+          <w:i/>
+          <w:iCs/>
+          <w:lang w:val="en-US"/>
+        </w:rPr>
+        <w:t>Testers: Hipples &amp; swiseWHAT</w:t>
+      </w:r>
+    </w:p>
+    <w:p>
+      <w:pPr>
         <w:rPr>
           <w:b/>
         </w:rPr>
@@ -2215,13 +2442,134 @@
     </w:p>
     <w:p>
       <w:pPr>
-        <w:pStyle w:val="ListParagraph"/>
+        <w:spacing w:line="276" w:lineRule="auto"/>
+        <w:rPr>
+          <w:bCs/>
+          <w:i/>
+          <w:iCs/>
+          <w:lang w:val="en-US"/>
+        </w:rPr>
+      </w:pPr>
+      <w:r>
+        <w:rPr>
+          <w:bCs/>
+          <w:i/>
+          <w:iCs/>
+          <w:lang w:val="en-US"/>
+        </w:rPr>
+        <w:t xml:space="preserve">Software Goals: </w:t>
+      </w:r>
+    </w:p>
+    <w:p>
+      <w:pPr>
+        <w:spacing w:line="276" w:lineRule="auto"/>
+        <w:ind w:left="360"/>
+        <w:rPr>
+          <w:bCs/>
+          <w:i/>
+          <w:iCs/>
+          <w:lang w:val="en-US"/>
+        </w:rPr>
+      </w:pPr>
+      <w:r>
+        <w:rPr>
+          <w:bCs/>
+          <w:i/>
+          <w:iCs/>
+          <w:lang w:val="en-US"/>
+        </w:rPr>
+        <w:t xml:space="preserve">x. Window’s application designed to add, subtract, multiply or divide two user-input values. </w:t>
+      </w:r>
+    </w:p>
+    <w:p>
+      <w:pPr>
+        <w:spacing w:line="276" w:lineRule="auto"/>
+        <w:rPr>
+          <w:bCs/>
+          <w:i/>
+          <w:iCs/>
+          <w:lang w:val="en-US"/>
+        </w:rPr>
+      </w:pPr>
+      <w:r>
+        <w:rPr>
+          <w:bCs/>
+          <w:i/>
+          <w:iCs/>
+          <w:lang w:val="en-US"/>
+        </w:rPr>
+        <w:t xml:space="preserve">Business Goals: </w:t>
+      </w:r>
+    </w:p>
+    <w:p>
+      <w:pPr>
+        <w:spacing w:line="276" w:lineRule="auto"/>
+        <w:ind w:left="360"/>
+        <w:rPr>
+          <w:bCs/>
+          <w:i/>
+          <w:iCs/>
+          <w:lang w:val="en-US"/>
+        </w:rPr>
+      </w:pPr>
+      <w:r>
+        <w:rPr>
+          <w:bCs/>
+          <w:i/>
+          <w:iCs/>
+          <w:lang w:val="en-US"/>
+        </w:rPr>
+        <w:t xml:space="preserve">x. Prevent cheating on student examinations. </w:t>
+      </w:r>
+    </w:p>
+    <w:p>
+      <w:pPr>
+        <w:spacing w:line="276" w:lineRule="auto"/>
+        <w:ind w:left="360"/>
+        <w:rPr>
+          <w:bCs/>
+          <w:i/>
+          <w:iCs/>
+          <w:lang w:val="en-US"/>
+        </w:rPr>
+      </w:pPr>
+      <w:r>
+        <w:rPr>
+          <w:bCs/>
+          <w:i/>
+          <w:iCs/>
+          <w:lang w:val="en-US"/>
+        </w:rPr>
+        <w:t xml:space="preserve">x. Provide a calculator to assist with simple math problems during examinations. </w:t>
+      </w:r>
+    </w:p>
+    <w:p>
+      <w:pPr>
+        <w:spacing w:line="276" w:lineRule="auto"/>
+        <w:rPr>
+          <w:bCs/>
+          <w:lang w:val="en-US"/>
+        </w:rPr>
+      </w:pPr>
+    </w:p>
+    <w:p>
+      <w:pPr>
         <w:spacing w:after="200" w:line="276" w:lineRule="auto"/>
-        <w:ind w:left="0"/>
         <w:rPr>
           <w:b/>
-        </w:rPr>
-      </w:pPr>
+          <w:i/>
+          <w:iCs/>
+        </w:rPr>
+      </w:pPr>
+      <w:r>
+        <w:rPr>
+          <w:bCs/>
+          <w:i/>
+          <w:iCs/>
+          <w:lang w:val="en-US"/>
+        </w:rPr>
+        <w:t xml:space="preserve">MySimpleCalculator would allow users to divide, add, subtract or multiply between two values at a time. This provides students assistance in completing/checking their math solutions during examinations, without allowing the calculator to do all of the work. Additionally, providing this tool as the standard for your examinations, can help prevent cheating via the use of the user-programmable and internet-capable calculators that exist today.  </w:t>
+      </w:r>
     </w:p>
     <w:p>
       <w:pPr>
@@ -2266,9 +2614,6 @@
     <w:p>
       <w:pPr>
         <w:ind w:firstLine="360"/>
-        <w:rPr>
-          <w:lang w:val="en-IN"/>
-        </w:rPr>
       </w:pPr>
       <w:bookmarkStart w:id="2" w:name="_Toc244519335"/>
       <w:r>
@@ -2288,9 +2633,34 @@
         <w:t>Describe the context and origin of the product</w:t>
       </w:r>
     </w:p>
-    <w:p>
-      <w:pPr>
-        <w:ind w:firstLine="360"/>
+    <w:p/>
+    <w:p>
+      <w:pPr>
+        <w:rPr>
+          <w:i/>
+          <w:iCs/>
+          <w:lang w:val="en-US"/>
+        </w:rPr>
+      </w:pPr>
+      <w:r>
+        <w:rPr>
+          <w:i/>
+          <w:iCs/>
+          <w:lang w:val="en-US"/>
+        </w:rPr>
+        <w:t xml:space="preserve">MySimpleCalculator is an extremely basic Window’s application designed to </w:t>
+      </w:r>
+      <w:r>
+        <w:rPr>
+          <w:i/>
+          <w:iCs/>
+          <w:lang w:val="en-US"/>
+        </w:rPr>
+        <w:t xml:space="preserve">compute simple calculations between two user input values. </w:t>
+      </w:r>
+    </w:p>
+    <w:p>
+      <w:pPr>
         <w:rPr>
           <w:lang w:val="en-IN"/>
         </w:rPr>
@@ -2299,18 +2669,155 @@
     <w:p>
       <w:pPr>
         <w:ind w:left="360"/>
-        <w:rPr>
+      </w:pPr>
+      <w:r>
+        <w:rPr>
+          <w:b/>
+        </w:rPr>
+        <w:t xml:space="preserve">2.2 Product features: </w:t>
+      </w:r>
+      <w:r>
+        <w:t>A high level summary of the functions the software would perform and the features to be included.</w:t>
+      </w:r>
+    </w:p>
+    <w:p/>
+    <w:p>
+      <w:pPr>
+        <w:pStyle w:val="ListParagraph"/>
+        <w:numPr>
+          <w:ilvl w:val="0"/>
+          <w:numId w:val="34"/>
+        </w:numPr>
+        <w:ind w:left="360"/>
+        <w:rPr>
+          <w:i/>
+          <w:iCs/>
+          <w:lang w:val="en-US"/>
+        </w:rPr>
+      </w:pPr>
+      <w:r>
+        <w:rPr>
+          <w:i/>
+          <w:iCs/>
+          <w:lang w:val="en-US"/>
+        </w:rPr>
+        <w:lastRenderedPageBreak/>
+        <w:t>Add, subtract, multiply, divide 2 user input values</w:t>
+      </w:r>
+    </w:p>
+    <w:p>
+      <w:pPr>
+        <w:pStyle w:val="ListParagraph"/>
+        <w:numPr>
+          <w:ilvl w:val="0"/>
+          <w:numId w:val="34"/>
+        </w:numPr>
+        <w:ind w:left="360"/>
+        <w:rPr>
+          <w:i/>
+          <w:iCs/>
+          <w:lang w:val="en-US"/>
+        </w:rPr>
+      </w:pPr>
+      <w:r>
+        <w:rPr>
+          <w:i/>
+          <w:iCs/>
+          <w:lang w:val="en-US"/>
+        </w:rPr>
+        <w:t>Decimals enabled</w:t>
+      </w:r>
+    </w:p>
+    <w:p>
+      <w:pPr>
+        <w:pStyle w:val="ListParagraph"/>
+        <w:numPr>
+          <w:ilvl w:val="0"/>
+          <w:numId w:val="34"/>
+        </w:numPr>
+        <w:ind w:left="360"/>
+        <w:rPr>
+          <w:i/>
+          <w:iCs/>
+          <w:lang w:val="en-US"/>
+        </w:rPr>
+      </w:pPr>
+      <w:r>
+        <w:rPr>
+          <w:i/>
+          <w:iCs/>
+          <w:lang w:val="en-US"/>
+        </w:rPr>
+        <w:t>Label to record first portion (value + operator) of the calculation</w:t>
+      </w:r>
+    </w:p>
+    <w:p>
+      <w:pPr>
+        <w:pStyle w:val="ListParagraph"/>
+        <w:numPr>
+          <w:ilvl w:val="0"/>
+          <w:numId w:val="34"/>
+        </w:numPr>
+        <w:ind w:left="360"/>
+        <w:rPr>
+          <w:i/>
+          <w:iCs/>
+          <w:lang w:val="en-US"/>
+        </w:rPr>
+      </w:pPr>
+      <w:r>
+        <w:rPr>
+          <w:i/>
+          <w:iCs/>
+          <w:lang w:val="en-US"/>
+        </w:rPr>
+        <w:t>Backspace</w:t>
+      </w:r>
+    </w:p>
+    <w:p>
+      <w:pPr>
+        <w:pStyle w:val="ListParagraph"/>
+        <w:numPr>
+          <w:ilvl w:val="0"/>
+          <w:numId w:val="34"/>
+        </w:numPr>
+        <w:ind w:left="360"/>
+        <w:rPr>
+          <w:i/>
+          <w:iCs/>
+          <w:lang w:val="en-US"/>
+        </w:rPr>
+      </w:pPr>
+      <w:r>
+        <w:rPr>
+          <w:i/>
+          <w:iCs/>
+          <w:lang w:val="en-US"/>
+        </w:rPr>
+        <w:t>Clear Entry</w:t>
+      </w:r>
+    </w:p>
+    <w:p>
+      <w:pPr>
+        <w:pStyle w:val="ListParagraph"/>
+        <w:numPr>
+          <w:ilvl w:val="0"/>
+          <w:numId w:val="34"/>
+        </w:numPr>
+        <w:ind w:left="360"/>
+        <w:rPr>
+          <w:i/>
+          <w:iCs/>
           <w:lang w:val="en-IN"/>
         </w:rPr>
       </w:pPr>
       <w:r>
         <w:rPr>
-          <w:b/>
-        </w:rPr>
-        <w:t xml:space="preserve">2.2 Product features: </w:t>
-      </w:r>
-      <w:r>
-        <w:t>A high level summary of the functions the software would perform and the features to be included.</w:t>
+          <w:i/>
+          <w:iCs/>
+          <w:lang w:val="en-US"/>
+        </w:rPr>
+        <w:t>Clear All</w:t>
       </w:r>
     </w:p>
     <w:p>
@@ -2338,6 +2845,32 @@
         <w:t>A categorization and profiling of the users the software is intended for and their classification into different user classes</w:t>
       </w:r>
     </w:p>
+    <w:p/>
+    <w:p>
+      <w:pPr>
+        <w:rPr>
+          <w:i/>
+          <w:iCs/>
+          <w:lang w:val="en-US"/>
+        </w:rPr>
+      </w:pPr>
+      <w:r>
+        <w:rPr>
+          <w:i/>
+          <w:iCs/>
+          <w:lang w:val="en-US"/>
+        </w:rPr>
+        <w:t xml:space="preserve">eLearning Developers, </w:t>
+      </w:r>
+      <w:r>
+        <w:rPr>
+          <w:i/>
+          <w:iCs/>
+          <w:lang w:val="en-US"/>
+        </w:rPr>
+        <w:t xml:space="preserve">Teachers, Proctors &amp; Students </w:t>
+      </w:r>
+    </w:p>
     <w:p>
       <w:pPr>
         <w:ind w:left="720"/>
@@ -2362,8 +2895,25 @@
     </w:p>
     <w:p>
       <w:pPr>
-        <w:pStyle w:val="ListParagraph"/>
-      </w:pPr>
+        <w:ind w:left="360"/>
+      </w:pPr>
+    </w:p>
+    <w:p>
+      <w:pPr>
+        <w:rPr>
+          <w:i/>
+          <w:iCs/>
+          <w:lang w:val="en-US"/>
+        </w:rPr>
+      </w:pPr>
+      <w:r>
+        <w:rPr>
+          <w:i/>
+          <w:iCs/>
+          <w:lang w:val="en-US"/>
+        </w:rPr>
+        <w:t>Microsoft Window’s OS</w:t>
+      </w:r>
     </w:p>
     <w:p>
       <w:pPr>
@@ -2389,7 +2939,77 @@
     </w:p>
     <w:p>
       <w:pPr>
-        <w:ind w:left="720"/>
+        <w:ind w:left="360"/>
+      </w:pPr>
+    </w:p>
+    <w:p>
+      <w:pPr>
+        <w:rPr>
+          <w:i/>
+          <w:iCs/>
+          <w:lang w:val="en-US"/>
+        </w:rPr>
+      </w:pPr>
+      <w:r>
+        <w:rPr>
+          <w:i/>
+          <w:iCs/>
+          <w:lang w:val="en-US"/>
+        </w:rPr>
+        <w:t>Project manager is a b</w:t>
+      </w:r>
+      <w:r>
+        <w:rPr>
+          <w:i/>
+          <w:iCs/>
+          <w:lang w:val="en-US"/>
+        </w:rPr>
+        <w:t>eginner level programmer &amp; designer</w:t>
+      </w:r>
+      <w:r>
+        <w:rPr>
+          <w:i/>
+          <w:iCs/>
+          <w:lang w:val="en-US"/>
+        </w:rPr>
+        <w:t xml:space="preserve"> with</w:t>
+      </w:r>
+      <w:r>
+        <w:rPr>
+          <w:i/>
+          <w:iCs/>
+          <w:lang w:val="en-US"/>
+        </w:rPr>
+        <w:t xml:space="preserve"> no experience </w:t>
+      </w:r>
+      <w:r>
+        <w:rPr>
+          <w:i/>
+          <w:iCs/>
+          <w:lang w:val="en-US"/>
+        </w:rPr>
+        <w:t xml:space="preserve">in </w:t>
+      </w:r>
+      <w:r>
+        <w:rPr>
+          <w:i/>
+          <w:iCs/>
+          <w:lang w:val="en-US"/>
+        </w:rPr>
+        <w:t>implementation</w:t>
+      </w:r>
+      <w:r>
+        <w:rPr>
+          <w:i/>
+          <w:iCs/>
+          <w:lang w:val="en-US"/>
+        </w:rPr>
+        <w:t xml:space="preserve"> or distribution. I mean, do you need Microsoft studio to be able to run my program? I have no idea how that works. </w:t>
+      </w:r>
+    </w:p>
+    <w:p>
+      <w:pPr>
+        <w:ind w:left="360"/>
       </w:pPr>
     </w:p>
     <w:p>
@@ -2407,6 +3027,188 @@
       </w:r>
       <w:r>
         <w:t>A list of all assumptions that you have made regarding the software product and the environment along with any external dependencies which may affect the project</w:t>
+      </w:r>
+      <w:r>
+        <w:rPr>
+          <w:lang w:val="en-US"/>
+        </w:rPr>
+        <w:t>.</w:t>
+      </w:r>
+    </w:p>
+    <w:p/>
+    <w:p>
+      <w:pPr>
+        <w:rPr>
+          <w:i/>
+          <w:iCs/>
+          <w:lang w:val="en-US"/>
+        </w:rPr>
+      </w:pPr>
+      <w:r>
+        <w:rPr>
+          <w:i/>
+          <w:iCs/>
+          <w:lang w:val="en-US"/>
+        </w:rPr>
+        <w:t xml:space="preserve">Creating a “Window’s Form” application in Microsoft Visual Studio should be all one needs to do for the application to work on any Window’s OS. </w:t>
+      </w:r>
+    </w:p>
+    <w:p>
+      <w:pPr>
+        <w:rPr>
+          <w:i/>
+          <w:iCs/>
+          <w:lang w:val="en-US"/>
+        </w:rPr>
+      </w:pPr>
+    </w:p>
+    <w:p>
+      <w:pPr>
+        <w:rPr>
+          <w:i/>
+          <w:iCs/>
+          <w:lang w:val="en-US"/>
+        </w:rPr>
+      </w:pPr>
+      <w:r>
+        <w:rPr>
+          <w:i/>
+          <w:iCs/>
+          <w:lang w:val="en-US"/>
+        </w:rPr>
+        <w:t xml:space="preserve">Honestly, that probably isn’t true, but that’s the assumption at this moment in time. </w:t>
+      </w:r>
+    </w:p>
+    <w:p>
+      <w:pPr>
+        <w:rPr>
+          <w:i/>
+          <w:iCs/>
+          <w:lang w:val="en-US"/>
+        </w:rPr>
+      </w:pPr>
+    </w:p>
+    <w:p>
+      <w:pPr>
+        <w:rPr>
+          <w:i/>
+          <w:iCs/>
+          <w:lang w:val="en-US"/>
+        </w:rPr>
+      </w:pPr>
+      <w:r>
+        <w:rPr>
+          <w:i/>
+          <w:iCs/>
+          <w:lang w:val="en-US"/>
+        </w:rPr>
+        <w:t xml:space="preserve">If not, then whoever uses this application will need to download Microsoft Studio. </w:t>
+      </w:r>
+    </w:p>
+    <w:p>
+      <w:pPr>
+        <w:rPr>
+          <w:i/>
+          <w:iCs/>
+          <w:lang w:val="en-US"/>
+        </w:rPr>
+      </w:pPr>
+    </w:p>
+    <w:p>
+      <w:pPr>
+        <w:rPr>
+          <w:i/>
+          <w:iCs/>
+          <w:lang w:val="en-US"/>
+        </w:rPr>
+      </w:pPr>
+      <w:r>
+        <w:rPr>
+          <w:i/>
+          <w:iCs/>
+          <w:lang w:val="en-US"/>
+        </w:rPr>
+        <w:t xml:space="preserve">Dependencies: </w:t>
+      </w:r>
+    </w:p>
+    <w:p>
+      <w:pPr>
+        <w:pStyle w:val="ListParagraph"/>
+        <w:numPr>
+          <w:ilvl w:val="0"/>
+          <w:numId w:val="35"/>
+        </w:numPr>
+        <w:rPr>
+          <w:i/>
+          <w:iCs/>
+          <w:lang w:val="en-US"/>
+        </w:rPr>
+      </w:pPr>
+      <w:r>
+        <w:rPr>
+          <w:i/>
+          <w:iCs/>
+          <w:lang w:val="en-US"/>
+        </w:rPr>
+        <w:t>C:\Program Files\dotnet\packs\</w:t>
+      </w:r>
+      <w:proofErr w:type="spellStart"/>
+      <w:r>
+        <w:rPr>
+          <w:i/>
+          <w:iCs/>
+          <w:lang w:val="en-US"/>
+        </w:rPr>
+        <w:t>Microsoft.NETCore.App.Ref</w:t>
+      </w:r>
+      <w:proofErr w:type="spellEnd"/>
+      <w:r>
+        <w:rPr>
+          <w:i/>
+          <w:iCs/>
+          <w:lang w:val="en-US"/>
+        </w:rPr>
+        <w:t>\3.1.0\</w:t>
+      </w:r>
+    </w:p>
+    <w:p>
+      <w:pPr>
+        <w:pStyle w:val="ListParagraph"/>
+        <w:numPr>
+          <w:ilvl w:val="0"/>
+          <w:numId w:val="35"/>
+        </w:numPr>
+        <w:rPr>
+          <w:i/>
+          <w:iCs/>
+          <w:lang w:val="en-US"/>
+        </w:rPr>
+      </w:pPr>
+      <w:r>
+        <w:rPr>
+          <w:i/>
+          <w:iCs/>
+          <w:lang w:val="en-US"/>
+        </w:rPr>
+        <w:t>C:\Program Files\dotnet\packs\</w:t>
+      </w:r>
+      <w:proofErr w:type="spellStart"/>
+      <w:r>
+        <w:rPr>
+          <w:i/>
+          <w:iCs/>
+          <w:lang w:val="en-US"/>
+        </w:rPr>
+        <w:t>Microsoft.WindowsDesktop.App.Ref</w:t>
+      </w:r>
+      <w:proofErr w:type="spellEnd"/>
+      <w:r>
+        <w:rPr>
+          <w:i/>
+          <w:iCs/>
+          <w:lang w:val="en-US"/>
+        </w:rPr>
+        <w:t>\3.1.0\</w:t>
       </w:r>
     </w:p>
     <w:p>
@@ -2442,38 +3244,41 @@
     </w:p>
     <w:p>
       <w:pPr>
-        <w:ind w:firstLine="360"/>
+        <w:ind w:left="720" w:hanging="360"/>
+      </w:pPr>
+      <w:r>
         <w:rPr>
           <w:b/>
+        </w:rPr>
+        <w:t>3.1 Functional requirements</w:t>
+      </w:r>
+      <w:r>
+        <w:rPr>
+          <w:b/>
+          <w:lang w:val="en-US"/>
+        </w:rPr>
+        <w:t xml:space="preserve">: </w:t>
+      </w:r>
+      <w:r>
+        <w:t>All the requirements within the system or sub-system in order to determine the output that the software is expected to give in relation to the given input. These consist of the design requirements, graphics requirements, operating system requirements and constraints if any.</w:t>
+      </w:r>
+    </w:p>
+    <w:p>
+      <w:pPr>
+        <w:rPr>
+          <w:b/>
+        </w:rPr>
+      </w:pPr>
+    </w:p>
+    <w:p>
+      <w:pPr>
+        <w:rPr>
+          <w:bCs/>
+          <w:i/>
+          <w:iCs/>
           <w:lang w:val="en-IN"/>
         </w:rPr>
       </w:pPr>
-      <w:r>
-        <w:rPr>
-          <w:b/>
-        </w:rPr>
-        <w:t>3.1 Functional requirements</w:t>
-      </w:r>
-    </w:p>
-    <w:p>
-      <w:pPr>
-        <w:ind w:firstLine="360"/>
-        <w:rPr>
-          <w:b/>
-          <w:lang w:val="en-IN"/>
-        </w:rPr>
-      </w:pPr>
-    </w:p>
-    <w:p>
-      <w:pPr>
-        <w:ind w:left="360"/>
-        <w:rPr>
-          <w:lang w:val="en-IN"/>
-        </w:rPr>
-      </w:pPr>
-      <w:r>
-        <w:t>All the requirements within the system or sub-system in order to determine the output that the software is expected to give in relation to the given input. These consist of the design requirements, graphics requirements, operating system requirements and constraints if any.</w:t>
-      </w:r>
     </w:p>
     <w:p>
       <w:pPr>
@@ -3740,6 +4545,119 @@
     </w:lvl>
   </w:abstractNum>
   <w:abstractNum w:abstractNumId="14" w15:restartNumberingAfterBreak="0">
+    <w:nsid w:val="082D4A1C"/>
+    <w:multiLevelType w:val="hybridMultilevel"/>
+    <w:tmpl w:val="9E082C0E"/>
+    <w:lvl w:ilvl="0" w:tplc="04090001">
+      <w:start w:val="1"/>
+      <w:numFmt w:val="bullet"/>
+      <w:lvlText w:val=""/>
+      <w:lvlJc w:val="left"/>
+      <w:pPr>
+        <w:ind w:left="720" w:hanging="360"/>
+      </w:pPr>
+      <w:rPr>
+        <w:rFonts w:ascii="Symbol" w:hAnsi="Symbol" w:hint="default"/>
+      </w:rPr>
+    </w:lvl>
+    <w:lvl w:ilvl="1" w:tplc="04090003" w:tentative="1">
+      <w:start w:val="1"/>
+      <w:numFmt w:val="bullet"/>
+      <w:lvlText w:val="o"/>
+      <w:lvlJc w:val="left"/>
+      <w:pPr>
+        <w:ind w:left="1440" w:hanging="360"/>
+      </w:pPr>
+      <w:rPr>
+        <w:rFonts w:ascii="Courier New" w:hAnsi="Courier New" w:cs="Courier New" w:hint="default"/>
+      </w:rPr>
+    </w:lvl>
+    <w:lvl w:ilvl="2" w:tplc="04090005" w:tentative="1">
+      <w:start w:val="1"/>
+      <w:numFmt w:val="bullet"/>
+      <w:lvlText w:val=""/>
+      <w:lvlJc w:val="left"/>
+      <w:pPr>
+        <w:ind w:left="2160" w:hanging="360"/>
+      </w:pPr>
+      <w:rPr>
+        <w:rFonts w:ascii="Wingdings" w:hAnsi="Wingdings" w:hint="default"/>
+      </w:rPr>
+    </w:lvl>
+    <w:lvl w:ilvl="3" w:tplc="04090001" w:tentative="1">
+      <w:start w:val="1"/>
+      <w:numFmt w:val="bullet"/>
+      <w:lvlText w:val=""/>
+      <w:lvlJc w:val="left"/>
+      <w:pPr>
+        <w:ind w:left="2880" w:hanging="360"/>
+      </w:pPr>
+      <w:rPr>
+        <w:rFonts w:ascii="Symbol" w:hAnsi="Symbol" w:hint="default"/>
+      </w:rPr>
+    </w:lvl>
+    <w:lvl w:ilvl="4" w:tplc="04090003" w:tentative="1">
+      <w:start w:val="1"/>
+      <w:numFmt w:val="bullet"/>
+      <w:lvlText w:val="o"/>
+      <w:lvlJc w:val="left"/>
+      <w:pPr>
+        <w:ind w:left="3600" w:hanging="360"/>
+      </w:pPr>
+      <w:rPr>
+        <w:rFonts w:ascii="Courier New" w:hAnsi="Courier New" w:cs="Courier New" w:hint="default"/>
+      </w:rPr>
+    </w:lvl>
+    <w:lvl w:ilvl="5" w:tplc="04090005" w:tentative="1">
+      <w:start w:val="1"/>
+      <w:numFmt w:val="bullet"/>
+      <w:lvlText w:val=""/>
+      <w:lvlJc w:val="left"/>
+      <w:pPr>
+        <w:ind w:left="4320" w:hanging="360"/>
+      </w:pPr>
+      <w:rPr>
+        <w:rFonts w:ascii="Wingdings" w:hAnsi="Wingdings" w:hint="default"/>
+      </w:rPr>
+    </w:lvl>
+    <w:lvl w:ilvl="6" w:tplc="04090001" w:tentative="1">
+      <w:start w:val="1"/>
+      <w:numFmt w:val="bullet"/>
+      <w:lvlText w:val=""/>
+      <w:lvlJc w:val="left"/>
+      <w:pPr>
+        <w:ind w:left="5040" w:hanging="360"/>
+      </w:pPr>
+      <w:rPr>
+        <w:rFonts w:ascii="Symbol" w:hAnsi="Symbol" w:hint="default"/>
+      </w:rPr>
+    </w:lvl>
+    <w:lvl w:ilvl="7" w:tplc="04090003" w:tentative="1">
+      <w:start w:val="1"/>
+      <w:numFmt w:val="bullet"/>
+      <w:lvlText w:val="o"/>
+      <w:lvlJc w:val="left"/>
+      <w:pPr>
+        <w:ind w:left="5760" w:hanging="360"/>
+      </w:pPr>
+      <w:rPr>
+        <w:rFonts w:ascii="Courier New" w:hAnsi="Courier New" w:cs="Courier New" w:hint="default"/>
+      </w:rPr>
+    </w:lvl>
+    <w:lvl w:ilvl="8" w:tplc="04090005" w:tentative="1">
+      <w:start w:val="1"/>
+      <w:numFmt w:val="bullet"/>
+      <w:lvlText w:val=""/>
+      <w:lvlJc w:val="left"/>
+      <w:pPr>
+        <w:ind w:left="6480" w:hanging="360"/>
+      </w:pPr>
+      <w:rPr>
+        <w:rFonts w:ascii="Wingdings" w:hAnsi="Wingdings" w:hint="default"/>
+      </w:rPr>
+    </w:lvl>
+  </w:abstractNum>
+  <w:abstractNum w:abstractNumId="15" w15:restartNumberingAfterBreak="0">
     <w:nsid w:val="0E82526F"/>
     <w:multiLevelType w:val="multilevel"/>
     <w:tmpl w:val="7136913E"/>
@@ -3879,7 +4797,7 @@
       </w:rPr>
     </w:lvl>
   </w:abstractNum>
-  <w:abstractNum w:abstractNumId="15" w15:restartNumberingAfterBreak="0">
+  <w:abstractNum w:abstractNumId="16" w15:restartNumberingAfterBreak="0">
     <w:nsid w:val="12002CF8"/>
     <w:multiLevelType w:val="multilevel"/>
     <w:tmpl w:val="AFFA8278"/>
@@ -4028,7 +4946,7 @@
       </w:rPr>
     </w:lvl>
   </w:abstractNum>
-  <w:abstractNum w:abstractNumId="16" w15:restartNumberingAfterBreak="0">
+  <w:abstractNum w:abstractNumId="17" w15:restartNumberingAfterBreak="0">
     <w:nsid w:val="16E21CE4"/>
     <w:multiLevelType w:val="hybridMultilevel"/>
     <w:tmpl w:val="65B66F80"/>
@@ -4168,7 +5086,7 @@
       </w:rPr>
     </w:lvl>
   </w:abstractNum>
-  <w:abstractNum w:abstractNumId="17" w15:restartNumberingAfterBreak="0">
+  <w:abstractNum w:abstractNumId="18" w15:restartNumberingAfterBreak="0">
     <w:nsid w:val="1B181DF8"/>
     <w:multiLevelType w:val="multilevel"/>
     <w:tmpl w:val="B5946CDE"/>
@@ -4317,7 +5235,7 @@
       </w:rPr>
     </w:lvl>
   </w:abstractNum>
-  <w:abstractNum w:abstractNumId="18" w15:restartNumberingAfterBreak="0">
+  <w:abstractNum w:abstractNumId="19" w15:restartNumberingAfterBreak="0">
     <w:nsid w:val="22486032"/>
     <w:multiLevelType w:val="multilevel"/>
     <w:tmpl w:val="033C5966"/>
@@ -4457,7 +5375,7 @@
       </w:rPr>
     </w:lvl>
   </w:abstractNum>
-  <w:abstractNum w:abstractNumId="19" w15:restartNumberingAfterBreak="0">
+  <w:abstractNum w:abstractNumId="20" w15:restartNumberingAfterBreak="0">
     <w:nsid w:val="2B2C75FE"/>
     <w:multiLevelType w:val="multilevel"/>
     <w:tmpl w:val="BF92D142"/>
@@ -4579,7 +5497,7 @@
       </w:rPr>
     </w:lvl>
   </w:abstractNum>
-  <w:abstractNum w:abstractNumId="20" w15:restartNumberingAfterBreak="0">
+  <w:abstractNum w:abstractNumId="21" w15:restartNumberingAfterBreak="0">
     <w:nsid w:val="2D014359"/>
     <w:multiLevelType w:val="hybridMultilevel"/>
     <w:tmpl w:val="DAB86D94"/>
@@ -4719,7 +5637,7 @@
       </w:rPr>
     </w:lvl>
   </w:abstractNum>
-  <w:abstractNum w:abstractNumId="21" w15:restartNumberingAfterBreak="0">
+  <w:abstractNum w:abstractNumId="22" w15:restartNumberingAfterBreak="0">
     <w:nsid w:val="2F4E1105"/>
     <w:multiLevelType w:val="multilevel"/>
     <w:tmpl w:val="BF92D142"/>
@@ -4841,7 +5759,7 @@
       </w:rPr>
     </w:lvl>
   </w:abstractNum>
-  <w:abstractNum w:abstractNumId="22" w15:restartNumberingAfterBreak="0">
+  <w:abstractNum w:abstractNumId="23" w15:restartNumberingAfterBreak="0">
     <w:nsid w:val="41F33856"/>
     <w:multiLevelType w:val="hybridMultilevel"/>
     <w:tmpl w:val="00B0D9C8"/>
@@ -4981,7 +5899,7 @@
       </w:rPr>
     </w:lvl>
   </w:abstractNum>
-  <w:abstractNum w:abstractNumId="23" w15:restartNumberingAfterBreak="0">
+  <w:abstractNum w:abstractNumId="24" w15:restartNumberingAfterBreak="0">
     <w:nsid w:val="453D76D7"/>
     <w:multiLevelType w:val="multilevel"/>
     <w:tmpl w:val="D1204536"/>
@@ -5130,7 +6048,7 @@
       </w:rPr>
     </w:lvl>
   </w:abstractNum>
-  <w:abstractNum w:abstractNumId="24" w15:restartNumberingAfterBreak="0">
+  <w:abstractNum w:abstractNumId="25" w15:restartNumberingAfterBreak="0">
     <w:nsid w:val="484B1C06"/>
     <w:multiLevelType w:val="multilevel"/>
     <w:tmpl w:val="A446C152"/>
@@ -5243,7 +6161,7 @@
       </w:pPr>
     </w:lvl>
   </w:abstractNum>
-  <w:abstractNum w:abstractNumId="25" w15:restartNumberingAfterBreak="0">
+  <w:abstractNum w:abstractNumId="26" w15:restartNumberingAfterBreak="0">
     <w:nsid w:val="48F23421"/>
     <w:multiLevelType w:val="multilevel"/>
     <w:tmpl w:val="F322F5A6"/>
@@ -5369,7 +6287,7 @@
       </w:rPr>
     </w:lvl>
   </w:abstractNum>
-  <w:abstractNum w:abstractNumId="26" w15:restartNumberingAfterBreak="0">
+  <w:abstractNum w:abstractNumId="27" w15:restartNumberingAfterBreak="0">
     <w:nsid w:val="4E2E0A3F"/>
     <w:multiLevelType w:val="multilevel"/>
     <w:tmpl w:val="F322F5A6"/>
@@ -5495,7 +6413,7 @@
       </w:rPr>
     </w:lvl>
   </w:abstractNum>
-  <w:abstractNum w:abstractNumId="27" w15:restartNumberingAfterBreak="0">
+  <w:abstractNum w:abstractNumId="28" w15:restartNumberingAfterBreak="0">
     <w:nsid w:val="587426C0"/>
     <w:multiLevelType w:val="multilevel"/>
     <w:tmpl w:val="51E416E2"/>
@@ -5644,7 +6562,7 @@
       </w:rPr>
     </w:lvl>
   </w:abstractNum>
-  <w:abstractNum w:abstractNumId="28" w15:restartNumberingAfterBreak="0">
+  <w:abstractNum w:abstractNumId="29" w15:restartNumberingAfterBreak="0">
     <w:nsid w:val="687511DE"/>
     <w:multiLevelType w:val="hybridMultilevel"/>
     <w:tmpl w:val="2CBEBD94"/>
@@ -5784,7 +6702,7 @@
       </w:rPr>
     </w:lvl>
   </w:abstractNum>
-  <w:abstractNum w:abstractNumId="29" w15:restartNumberingAfterBreak="0">
+  <w:abstractNum w:abstractNumId="30" w15:restartNumberingAfterBreak="0">
     <w:nsid w:val="7149561A"/>
     <w:multiLevelType w:val="multilevel"/>
     <w:tmpl w:val="D2466284"/>
@@ -5933,7 +6851,7 @@
       </w:rPr>
     </w:lvl>
   </w:abstractNum>
-  <w:abstractNum w:abstractNumId="30" w15:restartNumberingAfterBreak="0">
+  <w:abstractNum w:abstractNumId="31" w15:restartNumberingAfterBreak="0">
     <w:nsid w:val="747E45C0"/>
     <w:multiLevelType w:val="multilevel"/>
     <w:tmpl w:val="51E416E2"/>
@@ -6082,7 +7000,7 @@
       </w:rPr>
     </w:lvl>
   </w:abstractNum>
-  <w:abstractNum w:abstractNumId="31" w15:restartNumberingAfterBreak="0">
+  <w:abstractNum w:abstractNumId="32" w15:restartNumberingAfterBreak="0">
     <w:nsid w:val="76185209"/>
     <w:multiLevelType w:val="hybridMultilevel"/>
     <w:tmpl w:val="B9360344"/>
@@ -6222,7 +7140,7 @@
       </w:rPr>
     </w:lvl>
   </w:abstractNum>
-  <w:abstractNum w:abstractNumId="32" w15:restartNumberingAfterBreak="0">
+  <w:abstractNum w:abstractNumId="33" w15:restartNumberingAfterBreak="0">
     <w:nsid w:val="76806B6E"/>
     <w:multiLevelType w:val="multilevel"/>
     <w:tmpl w:val="51E416E2"/>
@@ -6368,6 +7286,119 @@
       <w:rPr>
         <w:rFonts w:ascii="Wingdings" w:hAnsi="Wingdings" w:hint="default"/>
         <w:sz w:val="20"/>
+      </w:rPr>
+    </w:lvl>
+  </w:abstractNum>
+  <w:abstractNum w:abstractNumId="34" w15:restartNumberingAfterBreak="0">
+    <w:nsid w:val="79BF7533"/>
+    <w:multiLevelType w:val="hybridMultilevel"/>
+    <w:tmpl w:val="0E345B42"/>
+    <w:lvl w:ilvl="0" w:tplc="04090001">
+      <w:start w:val="1"/>
+      <w:numFmt w:val="bullet"/>
+      <w:lvlText w:val=""/>
+      <w:lvlJc w:val="left"/>
+      <w:pPr>
+        <w:ind w:left="720" w:hanging="360"/>
+      </w:pPr>
+      <w:rPr>
+        <w:rFonts w:ascii="Symbol" w:hAnsi="Symbol" w:hint="default"/>
+      </w:rPr>
+    </w:lvl>
+    <w:lvl w:ilvl="1" w:tplc="04090003" w:tentative="1">
+      <w:start w:val="1"/>
+      <w:numFmt w:val="bullet"/>
+      <w:lvlText w:val="o"/>
+      <w:lvlJc w:val="left"/>
+      <w:pPr>
+        <w:ind w:left="1440" w:hanging="360"/>
+      </w:pPr>
+      <w:rPr>
+        <w:rFonts w:ascii="Courier New" w:hAnsi="Courier New" w:cs="Courier New" w:hint="default"/>
+      </w:rPr>
+    </w:lvl>
+    <w:lvl w:ilvl="2" w:tplc="04090005" w:tentative="1">
+      <w:start w:val="1"/>
+      <w:numFmt w:val="bullet"/>
+      <w:lvlText w:val=""/>
+      <w:lvlJc w:val="left"/>
+      <w:pPr>
+        <w:ind w:left="2160" w:hanging="360"/>
+      </w:pPr>
+      <w:rPr>
+        <w:rFonts w:ascii="Wingdings" w:hAnsi="Wingdings" w:hint="default"/>
+      </w:rPr>
+    </w:lvl>
+    <w:lvl w:ilvl="3" w:tplc="04090001" w:tentative="1">
+      <w:start w:val="1"/>
+      <w:numFmt w:val="bullet"/>
+      <w:lvlText w:val=""/>
+      <w:lvlJc w:val="left"/>
+      <w:pPr>
+        <w:ind w:left="2880" w:hanging="360"/>
+      </w:pPr>
+      <w:rPr>
+        <w:rFonts w:ascii="Symbol" w:hAnsi="Symbol" w:hint="default"/>
+      </w:rPr>
+    </w:lvl>
+    <w:lvl w:ilvl="4" w:tplc="04090003" w:tentative="1">
+      <w:start w:val="1"/>
+      <w:numFmt w:val="bullet"/>
+      <w:lvlText w:val="o"/>
+      <w:lvlJc w:val="left"/>
+      <w:pPr>
+        <w:ind w:left="3600" w:hanging="360"/>
+      </w:pPr>
+      <w:rPr>
+        <w:rFonts w:ascii="Courier New" w:hAnsi="Courier New" w:cs="Courier New" w:hint="default"/>
+      </w:rPr>
+    </w:lvl>
+    <w:lvl w:ilvl="5" w:tplc="04090005" w:tentative="1">
+      <w:start w:val="1"/>
+      <w:numFmt w:val="bullet"/>
+      <w:lvlText w:val=""/>
+      <w:lvlJc w:val="left"/>
+      <w:pPr>
+        <w:ind w:left="4320" w:hanging="360"/>
+      </w:pPr>
+      <w:rPr>
+        <w:rFonts w:ascii="Wingdings" w:hAnsi="Wingdings" w:hint="default"/>
+      </w:rPr>
+    </w:lvl>
+    <w:lvl w:ilvl="6" w:tplc="04090001" w:tentative="1">
+      <w:start w:val="1"/>
+      <w:numFmt w:val="bullet"/>
+      <w:lvlText w:val=""/>
+      <w:lvlJc w:val="left"/>
+      <w:pPr>
+        <w:ind w:left="5040" w:hanging="360"/>
+      </w:pPr>
+      <w:rPr>
+        <w:rFonts w:ascii="Symbol" w:hAnsi="Symbol" w:hint="default"/>
+      </w:rPr>
+    </w:lvl>
+    <w:lvl w:ilvl="7" w:tplc="04090003" w:tentative="1">
+      <w:start w:val="1"/>
+      <w:numFmt w:val="bullet"/>
+      <w:lvlText w:val="o"/>
+      <w:lvlJc w:val="left"/>
+      <w:pPr>
+        <w:ind w:left="5760" w:hanging="360"/>
+      </w:pPr>
+      <w:rPr>
+        <w:rFonts w:ascii="Courier New" w:hAnsi="Courier New" w:cs="Courier New" w:hint="default"/>
+      </w:rPr>
+    </w:lvl>
+    <w:lvl w:ilvl="8" w:tplc="04090005" w:tentative="1">
+      <w:start w:val="1"/>
+      <w:numFmt w:val="bullet"/>
+      <w:lvlText w:val=""/>
+      <w:lvlJc w:val="left"/>
+      <w:pPr>
+        <w:ind w:left="6480" w:hanging="360"/>
+      </w:pPr>
+      <w:rPr>
+        <w:rFonts w:ascii="Wingdings" w:hAnsi="Wingdings" w:hint="default"/>
       </w:rPr>
     </w:lvl>
   </w:abstractNum>
@@ -6375,25 +7406,25 @@
     <w:abstractNumId w:val="13"/>
   </w:num>
   <w:num w:numId="2">
-    <w:abstractNumId w:val="23"/>
+    <w:abstractNumId w:val="24"/>
   </w:num>
   <w:num w:numId="3">
-    <w:abstractNumId w:val="24"/>
+    <w:abstractNumId w:val="25"/>
   </w:num>
   <w:num w:numId="4">
-    <w:abstractNumId w:val="32"/>
+    <w:abstractNumId w:val="33"/>
   </w:num>
   <w:num w:numId="5">
-    <w:abstractNumId w:val="17"/>
+    <w:abstractNumId w:val="18"/>
   </w:num>
   <w:num w:numId="6">
-    <w:abstractNumId w:val="29"/>
+    <w:abstractNumId w:val="30"/>
   </w:num>
   <w:num w:numId="7">
     <w:abstractNumId w:val="11"/>
   </w:num>
   <w:num w:numId="8">
-    <w:abstractNumId w:val="15"/>
+    <w:abstractNumId w:val="16"/>
   </w:num>
   <w:num w:numId="9">
     <w:abstractNumId w:val="10"/>
@@ -6426,49 +7457,55 @@
     <w:abstractNumId w:val="1"/>
   </w:num>
   <w:num w:numId="19">
+    <w:abstractNumId w:val="29"/>
+  </w:num>
+  <w:num w:numId="20">
+    <w:abstractNumId w:val="32"/>
+  </w:num>
+  <w:num w:numId="21">
+    <w:abstractNumId w:val="23"/>
+  </w:num>
+  <w:num w:numId="22">
+    <w:abstractNumId w:val="21"/>
+  </w:num>
+  <w:num w:numId="23">
+    <w:abstractNumId w:val="17"/>
+  </w:num>
+  <w:num w:numId="24">
+    <w:abstractNumId w:val="19"/>
+  </w:num>
+  <w:num w:numId="25">
+    <w:abstractNumId w:val="15"/>
+  </w:num>
+  <w:num w:numId="26">
     <w:abstractNumId w:val="28"/>
   </w:num>
-  <w:num w:numId="20">
+  <w:num w:numId="27">
     <w:abstractNumId w:val="31"/>
-  </w:num>
-  <w:num w:numId="21">
-    <w:abstractNumId w:val="22"/>
-  </w:num>
-  <w:num w:numId="22">
-    <w:abstractNumId w:val="20"/>
-  </w:num>
-  <w:num w:numId="23">
-    <w:abstractNumId w:val="16"/>
-  </w:num>
-  <w:num w:numId="24">
-    <w:abstractNumId w:val="18"/>
-  </w:num>
-  <w:num w:numId="25">
-    <w:abstractNumId w:val="14"/>
-  </w:num>
-  <w:num w:numId="26">
-    <w:abstractNumId w:val="27"/>
-  </w:num>
-  <w:num w:numId="27">
-    <w:abstractNumId w:val="30"/>
   </w:num>
   <w:num w:numId="28">
     <w:abstractNumId w:val="12"/>
   </w:num>
   <w:num w:numId="29">
+    <w:abstractNumId w:val="27"/>
+  </w:num>
+  <w:num w:numId="30">
     <w:abstractNumId w:val="26"/>
   </w:num>
-  <w:num w:numId="30">
-    <w:abstractNumId w:val="25"/>
-  </w:num>
   <w:num w:numId="31">
-    <w:abstractNumId w:val="19"/>
+    <w:abstractNumId w:val="20"/>
   </w:num>
   <w:num w:numId="32">
-    <w:abstractNumId w:val="21"/>
+    <w:abstractNumId w:val="22"/>
   </w:num>
   <w:num w:numId="33">
     <w:abstractNumId w:val="0"/>
+  </w:num>
+  <w:num w:numId="34">
+    <w:abstractNumId w:val="14"/>
+  </w:num>
+  <w:num w:numId="35">
+    <w:abstractNumId w:val="34"/>
   </w:num>
 </w:numbering>
 </file>

</xml_diff>